<commit_message>
week7 late pt 2
</commit_message>
<xml_diff>
--- a/classes/CIS411/week7/CIS411_Assignment7-2_Chad_Ballay.docx
+++ b/classes/CIS411/week7/CIS411_Assignment7-2_Chad_Ballay.docx
@@ -2,59 +2,6 @@
 <file path=word/document.xml><?xml version="1.0" encoding="utf-8"?>
 <w:document xmlns:wpc="http://schemas.microsoft.com/office/word/2010/wordprocessingCanvas" xmlns:cx="http://schemas.microsoft.com/office/drawing/2014/chartex" xmlns:cx1="http://schemas.microsoft.com/office/drawing/2015/9/8/chartex" xmlns:cx2="http://schemas.microsoft.com/office/drawing/2015/10/21/chartex" xmlns:cx3="http://schemas.microsoft.com/office/drawing/2016/5/9/chartex" xmlns:cx4="http://schemas.microsoft.com/office/drawing/2016/5/10/chartex" xmlns:cx5="http://schemas.microsoft.com/office/drawing/2016/5/11/chartex" xmlns:cx6="http://schemas.microsoft.com/office/drawing/2016/5/12/chartex" xmlns:cx7="http://schemas.microsoft.com/office/drawing/2016/5/13/chartex" xmlns:cx8="http://schemas.microsoft.com/office/drawing/2016/5/14/chartex" xmlns:mc="http://schemas.openxmlformats.org/markup-compatibility/2006" xmlns:aink="http://schemas.microsoft.com/office/drawing/2016/ink" xmlns:am3d="http://schemas.microsoft.com/office/drawing/2017/model3d" xmlns:o="urn:schemas-microsoft-com:office:office" xmlns:r="http://schemas.openxmlformats.org/officeDocument/2006/relationships" xmlns:m="http://schemas.openxmlformats.org/officeDocument/2006/math" xmlns:v="urn:schemas-microsoft-com:vml" xmlns:wp14="http://schemas.microsoft.com/office/word/2010/wordprocessingDrawing" xmlns:wp="http://schemas.openxmlformats.org/drawingml/2006/wordprocessingDrawing" xmlns:w10="urn:schemas-microsoft-com:office:word" xmlns:w="http://schemas.openxmlformats.org/wordprocessingml/2006/main" xmlns:w14="http://schemas.microsoft.com/office/word/2010/wordml" xmlns:w15="http://schemas.microsoft.com/office/word/2012/wordml" xmlns:w16cex="http://schemas.microsoft.com/office/word/2018/wordml/cex" xmlns:w16cid="http://schemas.microsoft.com/office/word/2016/wordml/cid" xmlns:w16="http://schemas.microsoft.com/office/word/2018/wordml" xmlns:w16se="http://schemas.microsoft.com/office/word/2015/wordml/symex" xmlns:wpg="http://schemas.microsoft.com/office/word/2010/wordprocessingGroup" xmlns:wpi="http://schemas.microsoft.com/office/word/2010/wordprocessingInk" xmlns:wne="http://schemas.microsoft.com/office/word/2006/wordml" xmlns:wps="http://schemas.microsoft.com/office/word/2010/wordprocessingShape" mc:Ignorable="w14 w15 w16se w16cid w16 w16cex wp14">
   <w:body>
-    <w:p>
-      <w:pPr>
-        <w:rPr>
-          <w:rFonts w:ascii="Times New Roman" w:eastAsia="Times New Roman" w:hAnsi="Times New Roman" w:cs="Times New Roman"/>
-        </w:rPr>
-      </w:pPr>
-      <w:r>
-        <w:rPr>
-          <w:rFonts w:ascii="Arial" w:eastAsia="Times New Roman" w:hAnsi="Arial" w:cs="Arial"/>
-          <w:color w:val="000000"/>
-          <w:sz w:val="20"/>
-          <w:szCs w:val="20"/>
-          <w:shd w:val="clear" w:color="auto" w:fill="FFFFFF"/>
-        </w:rPr>
-        <w:t xml:space="preserve">Pick one of the audit steps from Chapter 9 (Auditing Web Servers and Applications) and two of the audit steps from Chapter 15 (Auditing Applications). Describe the audit step and how you would conduct it for the case study company. Include specific procedures for performing and validating the audit step and any expected results. The procedures you use should be in your own words and not copied from the book. You may make </w:t>
-      </w:r>
-      <w:proofErr w:type="gramStart"/>
-      <w:r>
-        <w:rPr>
-          <w:rFonts w:ascii="Arial" w:eastAsia="Times New Roman" w:hAnsi="Arial" w:cs="Arial"/>
-          <w:color w:val="000000"/>
-          <w:sz w:val="20"/>
-          <w:szCs w:val="20"/>
-          <w:shd w:val="clear" w:color="auto" w:fill="FFFFFF"/>
-        </w:rPr>
-        <w:t>assumptions, but</w:t>
-      </w:r>
-      <w:proofErr w:type="gramEnd"/>
-      <w:r>
-        <w:rPr>
-          <w:rFonts w:ascii="Arial" w:eastAsia="Times New Roman" w:hAnsi="Arial" w:cs="Arial"/>
-          <w:color w:val="000000"/>
-          <w:sz w:val="20"/>
-          <w:szCs w:val="20"/>
-          <w:shd w:val="clear" w:color="auto" w:fill="FFFFFF"/>
-        </w:rPr>
-        <w:t xml:space="preserve"> should document those assumptions in your report. If you use references outside of the book, please cite those.</w:t>
-      </w:r>
-    </w:p>
-    <w:p>
-      <w:pPr>
-        <w:pStyle w:val="NormalWeb"/>
-        <w:shd w:val="clear" w:color="auto" w:fill="FFFFFF"/>
-        <w:spacing w:before="0" w:beforeAutospacing="0" w:after="0" w:afterAutospacing="0"/>
-        <w:rPr>
-          <w:rFonts w:asciiTheme="minorHAnsi" w:hAnsiTheme="minorHAnsi" w:cstheme="minorHAnsi"/>
-          <w:color w:val="000000" w:themeColor="text1"/>
-          <w:sz w:val="22"/>
-          <w:szCs w:val="22"/>
-          <w:bdr w:val="none" w:sz="0" w:space="0" w:color="auto" w:frame="1"/>
-        </w:rPr>
-      </w:pPr>
-    </w:p>
     <w:p>
       <w:pPr>
         <w:pStyle w:val="NormalWeb"/>
@@ -931,81 +878,81 @@
           <w:sz w:val="22"/>
           <w:szCs w:val="22"/>
         </w:rPr>
+        <w:t>Identify Business Process owners for the application.  Alignment within this subset of employees will offer validation for relevance of data or applications.</w:t>
+      </w:r>
+    </w:p>
+    <w:p>
+      <w:pPr>
+        <w:pStyle w:val="root"/>
+        <w:shd w:val="clear" w:color="auto" w:fill="FFFFFF"/>
+        <w:spacing w:before="0" w:beforeAutospacing="0" w:after="0" w:afterAutospacing="0"/>
+        <w:ind w:right="150"/>
+        <w:rPr>
+          <w:rFonts w:asciiTheme="minorHAnsi" w:hAnsiTheme="minorHAnsi" w:cstheme="minorHAnsi"/>
+          <w:color w:val="000000" w:themeColor="text1"/>
+          <w:sz w:val="22"/>
+          <w:szCs w:val="22"/>
+        </w:rPr>
+      </w:pPr>
+    </w:p>
+    <w:p>
+      <w:pPr>
+        <w:pStyle w:val="root"/>
+        <w:shd w:val="clear" w:color="auto" w:fill="FFFFFF"/>
+        <w:spacing w:before="0" w:beforeAutospacing="0" w:after="0" w:afterAutospacing="0"/>
+        <w:ind w:right="150"/>
+        <w:rPr>
+          <w:rFonts w:asciiTheme="minorHAnsi" w:hAnsiTheme="minorHAnsi" w:cstheme="minorHAnsi"/>
+          <w:color w:val="000000" w:themeColor="text1"/>
+          <w:sz w:val="22"/>
+          <w:szCs w:val="22"/>
+        </w:rPr>
+      </w:pPr>
+      <w:r>
+        <w:rPr>
+          <w:rFonts w:asciiTheme="minorHAnsi" w:hAnsiTheme="minorHAnsi" w:cstheme="minorHAnsi"/>
+          <w:color w:val="000000" w:themeColor="text1"/>
+          <w:sz w:val="22"/>
+          <w:szCs w:val="22"/>
+        </w:rPr>
+        <w:t xml:space="preserve">For all data in a given application, the Applications Support area will document where and how they source that data.  </w:t>
+      </w:r>
+    </w:p>
+    <w:p>
+      <w:pPr>
+        <w:pStyle w:val="root"/>
+        <w:shd w:val="clear" w:color="auto" w:fill="FFFFFF"/>
+        <w:spacing w:before="0" w:beforeAutospacing="0" w:after="0" w:afterAutospacing="0"/>
+        <w:ind w:right="150"/>
+        <w:rPr>
+          <w:rFonts w:asciiTheme="minorHAnsi" w:hAnsiTheme="minorHAnsi" w:cstheme="minorHAnsi"/>
+          <w:color w:val="000000" w:themeColor="text1"/>
+          <w:sz w:val="22"/>
+          <w:szCs w:val="22"/>
+        </w:rPr>
+      </w:pPr>
+    </w:p>
+    <w:p>
+      <w:pPr>
+        <w:pStyle w:val="root"/>
+        <w:shd w:val="clear" w:color="auto" w:fill="FFFFFF"/>
+        <w:spacing w:before="0" w:beforeAutospacing="0" w:after="0" w:afterAutospacing="0"/>
+        <w:ind w:right="150"/>
+        <w:rPr>
+          <w:rFonts w:asciiTheme="minorHAnsi" w:hAnsiTheme="minorHAnsi" w:cstheme="minorHAnsi"/>
+          <w:color w:val="000000" w:themeColor="text1"/>
+          <w:sz w:val="22"/>
+          <w:szCs w:val="22"/>
+        </w:rPr>
+      </w:pPr>
+      <w:r>
+        <w:rPr>
+          <w:rFonts w:asciiTheme="minorHAnsi" w:hAnsiTheme="minorHAnsi" w:cstheme="minorHAnsi"/>
+          <w:color w:val="000000" w:themeColor="text1"/>
+          <w:sz w:val="22"/>
+          <w:szCs w:val="22"/>
+        </w:rPr>
         <w:lastRenderedPageBreak/>
-        <w:t>Identify Business Process owners for the application.  Alignment within this subset of employees will offer validation for relevance of data or applications.</w:t>
-      </w:r>
-    </w:p>
-    <w:p>
-      <w:pPr>
-        <w:pStyle w:val="root"/>
-        <w:shd w:val="clear" w:color="auto" w:fill="FFFFFF"/>
-        <w:spacing w:before="0" w:beforeAutospacing="0" w:after="0" w:afterAutospacing="0"/>
-        <w:ind w:right="150"/>
-        <w:rPr>
-          <w:rFonts w:asciiTheme="minorHAnsi" w:hAnsiTheme="minorHAnsi" w:cstheme="minorHAnsi"/>
-          <w:color w:val="000000" w:themeColor="text1"/>
-          <w:sz w:val="22"/>
-          <w:szCs w:val="22"/>
-        </w:rPr>
-      </w:pPr>
-    </w:p>
-    <w:p>
-      <w:pPr>
-        <w:pStyle w:val="root"/>
-        <w:shd w:val="clear" w:color="auto" w:fill="FFFFFF"/>
-        <w:spacing w:before="0" w:beforeAutospacing="0" w:after="0" w:afterAutospacing="0"/>
-        <w:ind w:right="150"/>
-        <w:rPr>
-          <w:rFonts w:asciiTheme="minorHAnsi" w:hAnsiTheme="minorHAnsi" w:cstheme="minorHAnsi"/>
-          <w:color w:val="000000" w:themeColor="text1"/>
-          <w:sz w:val="22"/>
-          <w:szCs w:val="22"/>
-        </w:rPr>
-      </w:pPr>
-      <w:r>
-        <w:rPr>
-          <w:rFonts w:asciiTheme="minorHAnsi" w:hAnsiTheme="minorHAnsi" w:cstheme="minorHAnsi"/>
-          <w:color w:val="000000" w:themeColor="text1"/>
-          <w:sz w:val="22"/>
-          <w:szCs w:val="22"/>
-        </w:rPr>
-        <w:t xml:space="preserve">For all data in a given application, the Applications Support area will document where and how they source that data.  </w:t>
-      </w:r>
-    </w:p>
-    <w:p>
-      <w:pPr>
-        <w:pStyle w:val="root"/>
-        <w:shd w:val="clear" w:color="auto" w:fill="FFFFFF"/>
-        <w:spacing w:before="0" w:beforeAutospacing="0" w:after="0" w:afterAutospacing="0"/>
-        <w:ind w:right="150"/>
-        <w:rPr>
-          <w:rFonts w:asciiTheme="minorHAnsi" w:hAnsiTheme="minorHAnsi" w:cstheme="minorHAnsi"/>
-          <w:color w:val="000000" w:themeColor="text1"/>
-          <w:sz w:val="22"/>
-          <w:szCs w:val="22"/>
-        </w:rPr>
-      </w:pPr>
-    </w:p>
-    <w:p>
-      <w:pPr>
-        <w:pStyle w:val="root"/>
-        <w:shd w:val="clear" w:color="auto" w:fill="FFFFFF"/>
-        <w:spacing w:before="0" w:beforeAutospacing="0" w:after="0" w:afterAutospacing="0"/>
-        <w:ind w:right="150"/>
-        <w:rPr>
-          <w:rFonts w:asciiTheme="minorHAnsi" w:hAnsiTheme="minorHAnsi" w:cstheme="minorHAnsi"/>
-          <w:color w:val="000000" w:themeColor="text1"/>
-          <w:sz w:val="22"/>
-          <w:szCs w:val="22"/>
-        </w:rPr>
-      </w:pPr>
-      <w:r>
-        <w:rPr>
-          <w:rFonts w:asciiTheme="minorHAnsi" w:hAnsiTheme="minorHAnsi" w:cstheme="minorHAnsi"/>
-          <w:color w:val="000000" w:themeColor="text1"/>
-          <w:sz w:val="22"/>
-          <w:szCs w:val="22"/>
-        </w:rPr>
         <w:t xml:space="preserve">For each data item, the business will review the relevance and validity of the data.  They will work with the Applications Support area to establish </w:t>
       </w:r>
       <w:r>
@@ -1017,17 +964,15 @@
         </w:rPr>
         <w:t xml:space="preserve">access the </w:t>
       </w:r>
-      <w:proofErr w:type="spellStart"/>
-      <w:r>
-        <w:rPr>
-          <w:rFonts w:asciiTheme="minorHAnsi" w:hAnsiTheme="minorHAnsi" w:cstheme="minorHAnsi"/>
-          <w:color w:val="000000" w:themeColor="text1"/>
-          <w:sz w:val="22"/>
-          <w:szCs w:val="22"/>
-        </w:rPr>
-        <w:t>lifecyclef</w:t>
-      </w:r>
-      <w:proofErr w:type="spellEnd"/>
+      <w:r>
+        <w:rPr>
+          <w:rFonts w:asciiTheme="minorHAnsi" w:hAnsiTheme="minorHAnsi" w:cstheme="minorHAnsi"/>
+          <w:color w:val="000000" w:themeColor="text1"/>
+          <w:sz w:val="22"/>
+          <w:szCs w:val="22"/>
+        </w:rPr>
+        <w:t>lifecycle</w:t>
+      </w:r>
       <w:r>
         <w:rPr>
           <w:rFonts w:asciiTheme="minorHAnsi" w:hAnsiTheme="minorHAnsi" w:cstheme="minorHAnsi"/>

</xml_diff>